<commit_message>
update templates for word
</commit_message>
<xml_diff>
--- a/Courses/Computer-Modeling-and-IT/Computer-Modeling-and-IT-5-Class/24-Text-Formatting/24-Text-Formatting-Exercises.docx
+++ b/Courses/Computer-Modeling-and-IT/Computer-Modeling-and-IT-5-Class/24-Text-Formatting/24-Text-Formatting-Exercises.docx
@@ -13,6 +13,8 @@
           <w:lang w:val="bg-BG"/>
         </w:rPr>
       </w:pPr>
+      <w:bookmarkStart w:id="0" w:name="_GoBack"/>
+      <w:bookmarkEnd w:id="0"/>
       <w:r>
         <w:rPr>
           <w:noProof/>
@@ -29,7 +31,7 @@
       <w:r>
         <w:rPr>
           <w:bCs/>
-          <w:lang w:val="ru-RU"/>
+          <w:lang w:val="bg-BG"/>
         </w:rPr>
         <w:t>Форматиране на текст</w:t>
       </w:r>
@@ -46,7 +48,10 @@
         <w:rPr>
           <w:lang w:val="bg-BG"/>
         </w:rPr>
-        <w:t>Състояние на настоящия учебен материал:</w:t>
+        <w:t>Състояние на настоящия учебен материал</w:t>
+      </w:r>
+      <w:r>
+        <w:t>:</w:t>
       </w:r>
     </w:p>
     <w:p>
@@ -55,6 +60,7 @@
         <w:ind w:firstLine="357"/>
         <w:rPr>
           <w:noProof/>
+          <w:lang w:val="bg-BG"/>
         </w:rPr>
       </w:pPr>
       <w:r>
@@ -62,7 +68,7 @@
           <w:noProof/>
         </w:rPr>
         <w:drawing>
-          <wp:inline distT="0" distB="0" distL="0" distR="0" wp14:anchorId="1D2C0C35" wp14:editId="49AB3FE6">
+          <wp:inline distT="0" distB="0" distL="0" distR="0" wp14:anchorId="5138A3EE" wp14:editId="04F5CFAF">
             <wp:extent cx="1278868" cy="573570"/>
             <wp:effectExtent l="0" t="0" r="4445" b="0"/>
             <wp:docPr id="1512202495" name="Picture 1"/>
@@ -120,7 +126,13 @@
         <w:ind w:left="426" w:hanging="426"/>
       </w:pPr>
       <w:r>
-        <w:t>Въпроси:</w:t>
+        <w:t>Въпроси</w:t>
+      </w:r>
+      <w:r>
+        <w:rPr>
+          <w:lang w:val="en-US"/>
+        </w:rPr>
+        <w:t>:</w:t>
       </w:r>
     </w:p>
     <w:p>
@@ -152,7 +164,10 @@
         <w:rPr>
           <w:lang w:val="bg-BG"/>
         </w:rPr>
-        <w:t xml:space="preserve"> на символите?</w:t>
+        <w:t xml:space="preserve"> на символите</w:t>
+      </w:r>
+      <w:r>
+        <w:t>?</w:t>
       </w:r>
     </w:p>
     <w:p>
@@ -197,7 +212,10 @@
         <w:rPr>
           <w:lang w:val="bg-BG"/>
         </w:rPr>
-        <w:t xml:space="preserve"> в компютърните текстове.</w:t>
+        <w:t xml:space="preserve"> в компютърните текстове</w:t>
+      </w:r>
+      <w:r>
+        <w:t>.</w:t>
       </w:r>
     </w:p>
     <w:p>
@@ -239,9 +257,6 @@
         <w:t>параграф</w:t>
       </w:r>
       <w:r>
-        <w:rPr>
-          <w:lang w:val="bg-BG"/>
-        </w:rPr>
         <w:t>?</w:t>
       </w:r>
     </w:p>
@@ -261,7 +276,10 @@
         <w:rPr>
           <w:lang w:val="bg-BG"/>
         </w:rPr>
-        <w:t>Какво представлява "</w:t>
+        <w:t xml:space="preserve">Какво представлява </w:t>
+      </w:r>
+      <w:r>
+        <w:t>"</w:t>
       </w:r>
       <w:r>
         <w:rPr>
@@ -271,10 +289,16 @@
         <w:t>отстъп</w:t>
       </w:r>
       <w:r>
-        <w:rPr>
-          <w:lang w:val="bg-BG"/>
-        </w:rPr>
-        <w:t>" при текстообработката?</w:t>
+        <w:t xml:space="preserve">" </w:t>
+      </w:r>
+      <w:r>
+        <w:rPr>
+          <w:lang w:val="bg-BG"/>
+        </w:rPr>
+        <w:t>при текстообработката</w:t>
+      </w:r>
+      <w:r>
+        <w:t>?</w:t>
       </w:r>
     </w:p>
     <w:p>
@@ -287,7 +311,13 @@
         <w:ind w:left="786" w:hanging="786"/>
       </w:pPr>
       <w:r>
-        <w:t>Задачи:</w:t>
+        <w:t>Задачи</w:t>
+      </w:r>
+      <w:r>
+        <w:rPr>
+          <w:lang w:val="en-US"/>
+        </w:rPr>
+        <w:t>:</w:t>
       </w:r>
     </w:p>
     <w:p>
@@ -335,27 +365,20 @@
         <w:t xml:space="preserve"> в </w:t>
       </w:r>
       <w:r>
-        <w:t xml:space="preserve">Word и </w:t>
+        <w:t xml:space="preserve">Word </w:t>
+      </w:r>
+      <w:r>
+        <w:rPr>
+          <w:lang w:val="bg-BG"/>
+        </w:rPr>
+        <w:t xml:space="preserve">и </w:t>
       </w:r>
       <w:r>
         <w:rPr>
           <w:b/>
           <w:lang w:val="bg-BG"/>
         </w:rPr>
-        <w:t>направете</w:t>
-      </w:r>
-      <w:r>
-        <w:rPr>
-          <w:b/>
-        </w:rPr>
-        <w:t xml:space="preserve"> </w:t>
-      </w:r>
-      <w:r>
-        <w:rPr>
-          <w:b/>
-          <w:lang w:val="bg-BG"/>
-        </w:rPr>
-        <w:t>покана</w:t>
+        <w:t>направете покана</w:t>
       </w:r>
       <w:r>
         <w:rPr>
@@ -367,28 +390,8 @@
         <w:rPr>
           <w:b/>
           <w:bCs/>
-          <w:lang w:val="bg-BG"/>
-        </w:rPr>
-        <w:t>12-ти</w:t>
-      </w:r>
-      <w:r>
-        <w:rPr>
-          <w:lang w:val="bg-BG"/>
-        </w:rPr>
-        <w:t xml:space="preserve"> </w:t>
-      </w:r>
-      <w:r>
-        <w:rPr>
-          <w:b/>
-          <w:lang w:val="bg-BG"/>
-        </w:rPr>
-        <w:t>рожден ден</w:t>
-      </w:r>
-      <w:r>
-        <w:rPr>
-          <w:lang w:val="bg-BG"/>
-        </w:rPr>
-        <w:t>. Добавете заглавие на документа – "</w:t>
+        </w:rPr>
+        <w:t>12-</w:t>
       </w:r>
       <w:r>
         <w:rPr>
@@ -396,13 +399,49 @@
           <w:bCs/>
           <w:lang w:val="bg-BG"/>
         </w:rPr>
+        <w:t>ти</w:t>
+      </w:r>
+      <w:r>
+        <w:rPr>
+          <w:lang w:val="bg-BG"/>
+        </w:rPr>
+        <w:t xml:space="preserve"> </w:t>
+      </w:r>
+      <w:r>
+        <w:rPr>
+          <w:b/>
+          <w:lang w:val="bg-BG"/>
+        </w:rPr>
+        <w:t>рожден ден</w:t>
+      </w:r>
+      <w:r>
+        <w:t xml:space="preserve">. </w:t>
+      </w:r>
+      <w:r>
+        <w:rPr>
+          <w:lang w:val="bg-BG"/>
+        </w:rPr>
+        <w:t xml:space="preserve">Добавете заглавие на документа </w:t>
+      </w:r>
+      <w:r>
+        <w:t>– "</w:t>
+      </w:r>
+      <w:r>
+        <w:rPr>
+          <w:b/>
+          <w:bCs/>
+          <w:lang w:val="bg-BG"/>
+        </w:rPr>
         <w:t>Покана за рожден ден</w:t>
       </w:r>
       <w:r>
-        <w:rPr>
-          <w:lang w:val="bg-BG"/>
-        </w:rPr>
-        <w:t xml:space="preserve">". Поканата трябва да е </w:t>
+        <w:t xml:space="preserve">". </w:t>
+      </w:r>
+      <w:r>
+        <w:rPr>
+          <w:lang w:val="bg-BG"/>
+        </w:rPr>
+        <w:t xml:space="preserve">Поканата трябва да е </w:t>
       </w:r>
       <w:r>
         <w:rPr>
@@ -425,10 +464,13 @@
         <w:t>ваш приятел</w:t>
       </w:r>
       <w:r>
-        <w:rPr>
-          <w:lang w:val="bg-BG"/>
-        </w:rPr>
-        <w:t xml:space="preserve">. Също така трябва да съдържа </w:t>
+        <w:t xml:space="preserve">. </w:t>
+      </w:r>
+      <w:r>
+        <w:rPr>
+          <w:lang w:val="bg-BG"/>
+        </w:rPr>
+        <w:t xml:space="preserve">Също така трябва да съдържа </w:t>
       </w:r>
       <w:r>
         <w:rPr>
@@ -438,9 +480,6 @@
         <w:t>датата</w:t>
       </w:r>
       <w:r>
-        <w:rPr>
-          <w:lang w:val="bg-BG"/>
-        </w:rPr>
         <w:t xml:space="preserve">, </w:t>
       </w:r>
       <w:r>
@@ -451,9 +490,6 @@
         <w:t>мястото</w:t>
       </w:r>
       <w:r>
-        <w:rPr>
-          <w:lang w:val="bg-BG"/>
-        </w:rPr>
         <w:t xml:space="preserve">, </w:t>
       </w:r>
       <w:r>
@@ -464,10 +500,13 @@
         <w:t>часа</w:t>
       </w:r>
       <w:r>
-        <w:rPr>
-          <w:lang w:val="bg-BG"/>
-        </w:rPr>
-        <w:t xml:space="preserve">, както и </w:t>
+        <w:t xml:space="preserve">, </w:t>
+      </w:r>
+      <w:r>
+        <w:rPr>
+          <w:lang w:val="bg-BG"/>
+        </w:rPr>
+        <w:t xml:space="preserve">както и </w:t>
       </w:r>
       <w:r>
         <w:rPr>
@@ -480,16 +519,37 @@
         <w:rPr>
           <w:lang w:val="bg-BG"/>
         </w:rPr>
-        <w:t xml:space="preserve"> за празненството.</w:t>
-      </w:r>
-      <w:r>
-        <w:t xml:space="preserve"> </w:t>
-      </w:r>
-      <w:r>
-        <w:rPr>
-          <w:lang w:val="bg-BG"/>
-        </w:rPr>
-        <w:t>Най-отдолу трябва да се подпише. Финално документът трябва да изглежда подобно на снимката.</w:t>
+        <w:t xml:space="preserve"> за празненството</w:t>
+      </w:r>
+      <w:r>
+        <w:t xml:space="preserve">. </w:t>
+      </w:r>
+      <w:r>
+        <w:rPr>
+          <w:lang w:val="bg-BG"/>
+        </w:rPr>
+        <w:t>Най</w:t>
+      </w:r>
+      <w:r>
+        <w:t>-</w:t>
+      </w:r>
+      <w:r>
+        <w:rPr>
+          <w:lang w:val="bg-BG"/>
+        </w:rPr>
+        <w:t>отдолу трябва да се подпише</w:t>
+      </w:r>
+      <w:r>
+        <w:t xml:space="preserve">. </w:t>
+      </w:r>
+      <w:r>
+        <w:rPr>
+          <w:lang w:val="bg-BG"/>
+        </w:rPr>
+        <w:t>Финално документът трябва да изглежда подобно на снимката</w:t>
+      </w:r>
+      <w:r>
+        <w:t>.</w:t>
       </w:r>
     </w:p>
     <w:p>
@@ -504,7 +564,7 @@
           <w:noProof/>
         </w:rPr>
         <w:drawing>
-          <wp:inline distT="0" distB="0" distL="0" distR="0" wp14:anchorId="662F0C8A" wp14:editId="3600EC4A">
+          <wp:inline distT="0" distB="0" distL="0" distR="0" wp14:anchorId="652D2777" wp14:editId="104FF798">
             <wp:extent cx="5786651" cy="1668952"/>
             <wp:effectExtent l="19050" t="19050" r="24130" b="26670"/>
             <wp:docPr id="25" name="Picture 25" descr="A black text on a white background&#10;&#10;Description automatically generated"/>
@@ -580,7 +640,16 @@
         <w:rPr>
           <w:lang w:val="bg-BG"/>
         </w:rPr>
-        <w:t xml:space="preserve">Форматирайте поканата от миналата задача. Заглавието трябва да се </w:t>
+        <w:t>Форматирайте поканата от миналата задача</w:t>
+      </w:r>
+      <w:r>
+        <w:t xml:space="preserve">. </w:t>
+      </w:r>
+      <w:r>
+        <w:rPr>
+          <w:lang w:val="bg-BG"/>
+        </w:rPr>
+        <w:t xml:space="preserve">Заглавието трябва да се </w:t>
       </w:r>
       <w:r>
         <w:rPr>
@@ -611,74 +680,89 @@
       <w:r>
         <w:rPr>
           <w:b/>
-          <w:lang w:val="bg-BG"/>
-        </w:rPr>
-        <w:t xml:space="preserve">26 </w:t>
+        </w:rPr>
+        <w:t>26 pt</w:t>
+      </w:r>
+      <w:r>
+        <w:t xml:space="preserve">. </w:t>
+      </w:r>
+      <w:r>
+        <w:rPr>
+          <w:lang w:val="bg-BG"/>
+        </w:rPr>
+        <w:t xml:space="preserve">Стилът на шрифта за </w:t>
       </w:r>
       <w:r>
         <w:rPr>
           <w:b/>
-        </w:rPr>
-        <w:t>pt</w:t>
-      </w:r>
-      <w:r>
-        <w:t>.</w:t>
-      </w:r>
-      <w:r>
-        <w:rPr>
-          <w:lang w:val="bg-BG"/>
-        </w:rPr>
-        <w:t xml:space="preserve"> Стилът на шрифта за </w:t>
+          <w:lang w:val="bg-BG"/>
+        </w:rPr>
+        <w:t>датата</w:t>
+      </w:r>
+      <w:r>
+        <w:t xml:space="preserve">, </w:t>
       </w:r>
       <w:r>
         <w:rPr>
           <w:b/>
           <w:lang w:val="bg-BG"/>
         </w:rPr>
-        <w:t>датата</w:t>
-      </w:r>
-      <w:r>
-        <w:rPr>
-          <w:lang w:val="bg-BG"/>
-        </w:rPr>
-        <w:t xml:space="preserve">, </w:t>
+        <w:t>мястото</w:t>
+      </w:r>
+      <w:r>
+        <w:rPr>
+          <w:lang w:val="bg-BG"/>
+        </w:rPr>
+        <w:t xml:space="preserve"> и </w:t>
       </w:r>
       <w:r>
         <w:rPr>
           <w:b/>
           <w:lang w:val="bg-BG"/>
         </w:rPr>
-        <w:t>мястото</w:t>
-      </w:r>
-      <w:r>
-        <w:rPr>
-          <w:lang w:val="bg-BG"/>
-        </w:rPr>
-        <w:t xml:space="preserve"> и </w:t>
+        <w:t>часа</w:t>
+      </w:r>
+      <w:r>
+        <w:rPr>
+          <w:lang w:val="bg-BG"/>
+        </w:rPr>
+        <w:t xml:space="preserve"> на рождения ден трябва да е </w:t>
+      </w:r>
+      <w:r>
+        <w:t>"</w:t>
       </w:r>
       <w:r>
         <w:rPr>
           <w:b/>
-          <w:lang w:val="bg-BG"/>
-        </w:rPr>
-        <w:t>часа</w:t>
-      </w:r>
-      <w:r>
-        <w:rPr>
-          <w:lang w:val="bg-BG"/>
-        </w:rPr>
-        <w:t xml:space="preserve"> на рождения ден трябва да е "</w:t>
+        </w:rPr>
+        <w:t>Bold</w:t>
+      </w:r>
+      <w:r>
+        <w:t xml:space="preserve">". </w:t>
       </w:r>
       <w:r>
         <w:rPr>
           <w:b/>
-        </w:rPr>
-        <w:t>Bold</w:t>
-      </w:r>
-      <w:r>
-        <w:rPr>
-          <w:lang w:val="bg-BG"/>
-        </w:rPr>
+          <w:lang w:val="bg-BG"/>
+        </w:rPr>
+        <w:t>Темата</w:t>
+      </w:r>
+      <w:r>
+        <w:rPr>
+          <w:lang w:val="bg-BG"/>
+        </w:rPr>
+        <w:t xml:space="preserve"> за партито трябва да е в стил </w:t>
+      </w:r>
+      <w:r>
+        <w:t>"</w:t>
+      </w:r>
+      <w:r>
+        <w:rPr>
+          <w:b/>
+        </w:rPr>
+        <w:t>Italic</w:t>
+      </w:r>
+      <w:r>
         <w:t xml:space="preserve">". </w:t>
       </w:r>
       <w:r>
@@ -686,78 +770,38 @@
           <w:b/>
           <w:lang w:val="bg-BG"/>
         </w:rPr>
-        <w:t>Темата</w:t>
-      </w:r>
-      <w:r>
-        <w:rPr>
-          <w:lang w:val="bg-BG"/>
-        </w:rPr>
-        <w:t xml:space="preserve"> за партито трябва да е в стил </w:t>
-      </w:r>
-      <w:r>
-        <w:t>"</w:t>
+        <w:t>Главният текст</w:t>
+      </w:r>
+      <w:r>
+        <w:rPr>
+          <w:lang w:val="bg-BG"/>
+        </w:rPr>
+        <w:t xml:space="preserve"> в поканата трябва да е </w:t>
       </w:r>
       <w:r>
         <w:rPr>
           <w:b/>
-        </w:rPr>
-        <w:t>Italic</w:t>
-      </w:r>
-      <w:r>
-        <w:t>".</w:t>
-      </w:r>
-      <w:r>
-        <w:rPr>
-          <w:lang w:val="bg-BG"/>
-        </w:rPr>
-        <w:t xml:space="preserve"> </w:t>
+          <w:lang w:val="bg-BG"/>
+        </w:rPr>
+        <w:t>центриран</w:t>
+      </w:r>
+      <w:r>
+        <w:t xml:space="preserve">. </w:t>
+      </w:r>
+      <w:r>
+        <w:rPr>
+          <w:lang w:val="bg-BG"/>
+        </w:rPr>
+        <w:t xml:space="preserve">Накрая подписът трябва да е </w:t>
       </w:r>
       <w:r>
         <w:rPr>
           <w:b/>
           <w:lang w:val="bg-BG"/>
         </w:rPr>
-        <w:t>Главният текст</w:t>
-      </w:r>
-      <w:r>
-        <w:rPr>
-          <w:lang w:val="bg-BG"/>
-        </w:rPr>
-        <w:t xml:space="preserve"> в поканата трябва да е </w:t>
-      </w:r>
-      <w:r>
-        <w:rPr>
-          <w:b/>
-          <w:lang w:val="bg-BG"/>
-        </w:rPr>
-        <w:t>центриран</w:t>
-      </w:r>
-      <w:r>
-        <w:rPr>
-          <w:lang w:val="bg-BG"/>
-        </w:rPr>
-        <w:t>.</w:t>
-      </w:r>
-      <w:r>
-        <w:t xml:space="preserve"> </w:t>
-      </w:r>
-      <w:r>
-        <w:rPr>
-          <w:lang w:val="bg-BG"/>
-        </w:rPr>
-        <w:t xml:space="preserve">Накрая подписът трябва да е </w:t>
-      </w:r>
-      <w:r>
-        <w:rPr>
-          <w:b/>
-          <w:lang w:val="bg-BG"/>
-        </w:rPr>
         <w:t>подравнен вдясно</w:t>
       </w:r>
       <w:r>
-        <w:rPr>
-          <w:lang w:val="bg-BG"/>
-        </w:rPr>
         <w:t>.</w:t>
       </w:r>
     </w:p>
@@ -773,7 +817,7 @@
           <w:noProof/>
         </w:rPr>
         <w:drawing>
-          <wp:inline distT="0" distB="0" distL="0" distR="0" wp14:anchorId="5C75AAC6" wp14:editId="29254A3E">
+          <wp:inline distT="0" distB="0" distL="0" distR="0" wp14:anchorId="66DA4341" wp14:editId="5E5307ED">
             <wp:extent cx="4346812" cy="1618755"/>
             <wp:effectExtent l="19050" t="19050" r="15875" b="19685"/>
             <wp:docPr id="26" name="Picture 26"/>
@@ -837,27 +881,35 @@
         <w:rPr>
           <w:lang w:val="bg-BG"/>
         </w:rPr>
-        <w:t>Стихотворение – "Хайдути"</w:t>
+        <w:t xml:space="preserve">Стихотворение </w:t>
+      </w:r>
+      <w:r>
+        <w:t>– "</w:t>
+      </w:r>
+      <w:r>
+        <w:rPr>
+          <w:lang w:val="bg-BG"/>
+        </w:rPr>
+        <w:t>Хайдути</w:t>
+      </w:r>
+      <w:r>
+        <w:t>"</w:t>
       </w:r>
     </w:p>
     <w:p>
-      <w:r>
-        <w:rPr>
-          <w:lang w:val="bg-BG"/>
-        </w:rPr>
-        <w:t>В нов празен докумен</w:t>
-      </w:r>
-      <w:r>
-        <w:rPr>
-          <w:lang w:val="bg-BG"/>
-        </w:rPr>
-        <w:t>т</w:t>
-      </w:r>
-      <w:r>
-        <w:rPr>
-          <w:lang w:val="bg-BG"/>
-        </w:rPr>
-        <w:t xml:space="preserve"> запишете началото на творбата на Христо Ботев – "</w:t>
+      <w:pPr>
+        <w:rPr>
+          <w:lang w:val="bg-BG"/>
+        </w:rPr>
+      </w:pPr>
+      <w:r>
+        <w:rPr>
+          <w:lang w:val="bg-BG"/>
+        </w:rPr>
+        <w:t xml:space="preserve">В нов празен документ запишете началото на творбата на Христо Ботев </w:t>
+      </w:r>
+      <w:r>
+        <w:t>– "</w:t>
       </w:r>
       <w:r>
         <w:rPr>
@@ -867,32 +919,59 @@
         <w:t>Хайдути</w:t>
       </w:r>
       <w:r>
-        <w:rPr>
-          <w:lang w:val="bg-BG"/>
-        </w:rPr>
-        <w:t xml:space="preserve">". Заглавието трябва да бъде </w:t>
+        <w:t xml:space="preserve">". </w:t>
+      </w:r>
+      <w:r>
+        <w:rPr>
+          <w:lang w:val="bg-BG"/>
+        </w:rPr>
+        <w:t xml:space="preserve">Заглавието трябва да бъде </w:t>
       </w:r>
       <w:r>
         <w:rPr>
           <w:b/>
-          <w:lang w:val="bg-BG"/>
-        </w:rPr>
-        <w:t>16</w:t>
+        </w:rPr>
+        <w:t>16 pt</w:t>
+      </w:r>
+      <w:r>
+        <w:t xml:space="preserve">., </w:t>
+      </w:r>
+      <w:r>
+        <w:rPr>
+          <w:lang w:val="bg-BG"/>
+        </w:rPr>
+        <w:t xml:space="preserve">стил </w:t>
+      </w:r>
+      <w:r>
+        <w:t>"</w:t>
       </w:r>
       <w:r>
         <w:rPr>
           <w:b/>
         </w:rPr>
-        <w:t xml:space="preserve"> pt</w:t>
-      </w:r>
-      <w:r>
-        <w:t>.,</w:t>
-      </w:r>
-      <w:r>
-        <w:rPr>
-          <w:lang w:val="bg-BG"/>
-        </w:rPr>
-        <w:t xml:space="preserve"> стил </w:t>
+        <w:t>Bold</w:t>
+      </w:r>
+      <w:r>
+        <w:t xml:space="preserve">", </w:t>
+      </w:r>
+      <w:r>
+        <w:rPr>
+          <w:lang w:val="bg-BG"/>
+        </w:rPr>
+        <w:t xml:space="preserve">да бъде </w:t>
+      </w:r>
+      <w:r>
+        <w:rPr>
+          <w:b/>
+          <w:lang w:val="bg-BG"/>
+        </w:rPr>
+        <w:t>центрирано</w:t>
+      </w:r>
+      <w:r>
+        <w:rPr>
+          <w:lang w:val="bg-BG"/>
+        </w:rPr>
+        <w:t xml:space="preserve"> на страницата и шрифтът да е </w:t>
       </w:r>
       <w:r>
         <w:t>"</w:t>
@@ -901,7 +980,47 @@
         <w:rPr>
           <w:b/>
         </w:rPr>
-        <w:t>Bold</w:t>
+        <w:t>Calibri</w:t>
+      </w:r>
+      <w:r>
+        <w:t xml:space="preserve">". </w:t>
+      </w:r>
+      <w:r>
+        <w:rPr>
+          <w:lang w:val="bg-BG"/>
+        </w:rPr>
+        <w:t xml:space="preserve">Добавете </w:t>
+      </w:r>
+      <w:r>
+        <w:rPr>
+          <w:b/>
+          <w:lang w:val="bg-BG"/>
+        </w:rPr>
+        <w:t>разстояние</w:t>
+      </w:r>
+      <w:r>
+        <w:rPr>
+          <w:lang w:val="bg-BG"/>
+        </w:rPr>
+        <w:t xml:space="preserve"> между заглавието и </w:t>
+      </w:r>
+      <w:r>
+        <w:t xml:space="preserve">текстa. </w:t>
+      </w:r>
+      <w:r>
+        <w:rPr>
+          <w:lang w:val="bg-BG"/>
+        </w:rPr>
+        <w:t xml:space="preserve">За стихотворението задайте стил </w:t>
+      </w:r>
+      <w:r>
+        <w:t>"</w:t>
+      </w:r>
+      <w:r>
+        <w:rPr>
+          <w:b/>
+        </w:rPr>
+        <w:t>Italic</w:t>
       </w:r>
       <w:r>
         <w:t xml:space="preserve">", </w:t>
@@ -910,29 +1029,41 @@
         <w:rPr>
           <w:lang w:val="bg-BG"/>
         </w:rPr>
-        <w:t>да</w:t>
-      </w:r>
-      <w:r>
-        <w:t xml:space="preserve"> </w:t>
-      </w:r>
-      <w:r>
-        <w:rPr>
-          <w:lang w:val="bg-BG"/>
-        </w:rPr>
-        <w:t xml:space="preserve">бъде </w:t>
+        <w:t xml:space="preserve">размер на шрифта </w:t>
+      </w:r>
+      <w:r>
+        <w:t xml:space="preserve">– </w:t>
       </w:r>
       <w:r>
         <w:rPr>
           <w:b/>
+        </w:rPr>
+        <w:t>14 pt.</w:t>
+      </w:r>
+      <w:r>
+        <w:t xml:space="preserve">, </w:t>
+      </w:r>
+      <w:r>
+        <w:rPr>
+          <w:lang w:val="bg-BG"/>
+        </w:rPr>
+        <w:t xml:space="preserve">да е </w:t>
+      </w:r>
+      <w:r>
+        <w:rPr>
+          <w:b/>
           <w:lang w:val="bg-BG"/>
         </w:rPr>
         <w:t>центрирано</w:t>
       </w:r>
       <w:r>
-        <w:rPr>
-          <w:lang w:val="bg-BG"/>
-        </w:rPr>
-        <w:t xml:space="preserve"> на страницата и шрифтът да е </w:t>
+        <w:t xml:space="preserve">, </w:t>
+      </w:r>
+      <w:r>
+        <w:rPr>
+          <w:lang w:val="bg-BG"/>
+        </w:rPr>
+        <w:t xml:space="preserve">както и шрифтът да бъде </w:t>
       </w:r>
       <w:r>
         <w:t>"</w:t>
@@ -941,160 +1072,39 @@
         <w:rPr>
           <w:b/>
         </w:rPr>
-        <w:t>Calibri</w:t>
-      </w:r>
-      <w:r>
-        <w:t>"</w:t>
-      </w:r>
-      <w:r>
-        <w:rPr>
-          <w:lang w:val="bg-BG"/>
-        </w:rPr>
-        <w:t xml:space="preserve">. Добавете </w:t>
+        <w:t>Consolas</w:t>
+      </w:r>
+      <w:r>
+        <w:t xml:space="preserve">". </w:t>
+      </w:r>
+      <w:r>
+        <w:rPr>
+          <w:lang w:val="bg-BG"/>
+        </w:rPr>
+        <w:t xml:space="preserve">Не забравяйте да сложите и </w:t>
       </w:r>
       <w:r>
         <w:rPr>
           <w:b/>
           <w:lang w:val="bg-BG"/>
         </w:rPr>
-        <w:t>разстояние</w:t>
-      </w:r>
-      <w:r>
-        <w:rPr>
-          <w:lang w:val="bg-BG"/>
-        </w:rPr>
-        <w:t xml:space="preserve"> между заглавието и текст</w:t>
-      </w:r>
-      <w:r>
-        <w:t>a</w:t>
-      </w:r>
-      <w:r>
-        <w:rPr>
-          <w:lang w:val="bg-BG"/>
-        </w:rPr>
-        <w:t>.</w:t>
-      </w:r>
-      <w:r>
-        <w:t xml:space="preserve"> </w:t>
-      </w:r>
-      <w:r>
-        <w:rPr>
-          <w:lang w:val="bg-BG"/>
-        </w:rPr>
-        <w:t xml:space="preserve">За стихотворението задайте стил </w:t>
-      </w:r>
-      <w:r>
-        <w:t>"</w:t>
+        <w:t>името на автора</w:t>
+      </w:r>
+      <w:r>
+        <w:rPr>
+          <w:lang w:val="bg-BG"/>
+        </w:rPr>
+        <w:t xml:space="preserve"> накрая</w:t>
+      </w:r>
+      <w:r>
+        <w:t xml:space="preserve">, </w:t>
       </w:r>
       <w:r>
         <w:rPr>
           <w:b/>
-        </w:rPr>
-        <w:t>Italic</w:t>
-      </w:r>
-      <w:r>
-        <w:t xml:space="preserve">", </w:t>
-      </w:r>
-      <w:r>
-        <w:rPr>
-          <w:lang w:val="bg-BG"/>
-        </w:rPr>
-        <w:t xml:space="preserve">размер на шрифта – </w:t>
-      </w:r>
-      <w:r>
-        <w:rPr>
-          <w:b/>
-          <w:lang w:val="bg-BG"/>
-        </w:rPr>
-        <w:t>14</w:t>
-      </w:r>
-      <w:r>
-        <w:rPr>
-          <w:b/>
-        </w:rPr>
-        <w:t xml:space="preserve"> pt.</w:t>
-      </w:r>
-      <w:r>
-        <w:t>,</w:t>
-      </w:r>
-      <w:r>
-        <w:rPr>
-          <w:lang w:val="bg-BG"/>
-        </w:rPr>
-        <w:t xml:space="preserve"> да е</w:t>
-      </w:r>
-      <w:r>
-        <w:t xml:space="preserve"> </w:t>
-      </w:r>
-      <w:r>
-        <w:rPr>
-          <w:b/>
-          <w:lang w:val="bg-BG"/>
-        </w:rPr>
-        <w:t>центрирано</w:t>
-      </w:r>
-      <w:r>
-        <w:rPr>
-          <w:lang w:val="bg-BG"/>
-        </w:rPr>
-        <w:t xml:space="preserve">, както и шрифтът да бъде </w:t>
-      </w:r>
-      <w:r>
-        <w:t>"</w:t>
-      </w:r>
-      <w:r>
-        <w:rPr>
-          <w:b/>
-        </w:rPr>
-        <w:t>Consolas</w:t>
-      </w:r>
-      <w:r>
-        <w:t xml:space="preserve">". </w:t>
-      </w:r>
-      <w:r>
-        <w:rPr>
-          <w:lang w:val="bg-BG"/>
-        </w:rPr>
-        <w:t xml:space="preserve">Не забравяйте да сложите и </w:t>
-      </w:r>
-      <w:r>
-        <w:rPr>
-          <w:b/>
-          <w:lang w:val="bg-BG"/>
-        </w:rPr>
-        <w:t>името на автора</w:t>
-      </w:r>
-      <w:r>
-        <w:rPr>
-          <w:lang w:val="bg-BG"/>
-        </w:rPr>
-        <w:t xml:space="preserve"> н</w:t>
-      </w:r>
-      <w:r>
-        <w:rPr>
-          <w:lang w:val="bg-BG"/>
-        </w:rPr>
-        <w:t>а</w:t>
-      </w:r>
-      <w:r>
-        <w:rPr>
-          <w:lang w:val="bg-BG"/>
-        </w:rPr>
-        <w:t xml:space="preserve">края, </w:t>
-      </w:r>
-      <w:r>
-        <w:rPr>
-          <w:b/>
-          <w:lang w:val="bg-BG"/>
-        </w:rPr>
-        <w:t>подравнено в дясно</w:t>
-      </w:r>
-      <w:r>
-        <w:rPr>
-          <w:b/>
-          <w:lang w:val="bg-BG"/>
-        </w:rPr>
-        <w:t xml:space="preserve"> </w:t>
+          <w:lang w:val="bg-BG"/>
+        </w:rPr>
+        <w:t xml:space="preserve">подравнено в дясно </w:t>
       </w:r>
       <w:r>
         <w:rPr>
@@ -1118,13 +1128,16 @@
     <w:p>
       <w:pPr>
         <w:jc w:val="center"/>
+        <w:rPr>
+          <w:lang w:val="bg-BG"/>
+        </w:rPr>
       </w:pPr>
       <w:r>
         <w:rPr>
           <w:noProof/>
         </w:rPr>
         <w:drawing>
-          <wp:inline distT="0" distB="0" distL="0" distR="0" wp14:anchorId="169DFDF9" wp14:editId="4624FDF1">
+          <wp:inline distT="0" distB="0" distL="0" distR="0" wp14:anchorId="3263FDD8" wp14:editId="410E0CC7">
             <wp:extent cx="3884371" cy="3856082"/>
             <wp:effectExtent l="19050" t="19050" r="20955" b="11430"/>
             <wp:docPr id="1" name="Picture 1" descr="A text on a white background&#10;&#10;Description automatically generated"/>
@@ -1174,8 +1187,18 @@
       </w:r>
     </w:p>
     <w:p>
-      <w:bookmarkStart w:id="0" w:name="_GoBack"/>
-      <w:bookmarkEnd w:id="0"/>
+      <w:pPr>
+        <w:rPr>
+          <w:lang w:val="bg-BG"/>
+        </w:rPr>
+      </w:pPr>
+    </w:p>
+    <w:p>
+      <w:pPr>
+        <w:rPr>
+          <w:lang w:val="bg-BG"/>
+        </w:rPr>
+      </w:pPr>
     </w:p>
     <w:sectPr>
       <w:headerReference w:type="default" r:id="rId12"/>
@@ -1557,13 +1580,13 @@
             </wp:anchor>
           </w:drawing>
         </mc:Choice>
-        <mc:Fallback xmlns:w16sdtdh="http://schemas.microsoft.com/office/word/2020/wordml/sdtdatahash" xmlns:w16="http://schemas.microsoft.com/office/word/2018/wordml" xmlns:w16cid="http://schemas.microsoft.com/office/word/2016/wordml/cid" xmlns:w16cex="http://schemas.microsoft.com/office/word/2018/wordml/cex" xmlns:oel="http://schemas.microsoft.com/office/2019/extlst" xmlns:am3d="http://schemas.microsoft.com/office/drawing/2017/model3d" xmlns:aink="http://schemas.microsoft.com/office/drawing/2016/ink" xmlns:cx8="http://schemas.microsoft.com/office/drawing/2016/5/14/chartex" xmlns:cx7="http://schemas.microsoft.com/office/drawing/2016/5/13/chartex" xmlns:cx6="http://schemas.microsoft.com/office/drawing/2016/5/12/chartex" xmlns:cx5="http://schemas.microsoft.com/office/drawing/2016/5/11/chartex" xmlns:cx4="http://schemas.microsoft.com/office/drawing/2016/5/10/chartex" xmlns:cx3="http://schemas.microsoft.com/office/drawing/2016/5/9/chartex" xmlns:cx2="http://schemas.microsoft.com/office/drawing/2015/10/21/chartex">
+        <mc:Fallback>
           <w:pict>
             <v:shapetype w14:anchorId="7ACB1FAE" id="_x0000_t202" coordsize="21600,21600" o:spt="202" path="m,l,21600r21600,l21600,xe">
               <v:stroke joinstyle="miter"/>
               <v:path gradientshapeok="t" o:connecttype="rect"/>
             </v:shapetype>
-            <v:shape id="Text Box 16" o:spid="_x0000_s1026" type="#_x0000_t202" style="position:absolute;margin-left:101.15pt;margin-top:6.95pt;width:418.95pt;height:40.45pt;z-index:251660288;visibility:visible;mso-wrap-style:square;mso-width-percent:0;mso-height-percent:0;mso-wrap-distance-left:9pt;mso-wrap-distance-top:0;mso-wrap-distance-right:9pt;mso-wrap-distance-bottom:0;mso-position-horizontal:absolute;mso-position-horizontal-relative:text;mso-position-vertical:absolute;mso-position-vertical-relative:text;mso-width-percent:0;mso-height-percent:0;mso-width-relative:page;mso-height-relative:page;v-text-anchor:top" o:gfxdata="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" filled="f" stroked="f">
+            <v:shape id="Text Box 16" o:spid="_x0000_s1026" type="#_x0000_t202" style="position:absolute;margin-left:101.15pt;margin-top:6.95pt;width:418.95pt;height:40.45pt;z-index:251660288;visibility:visible;mso-wrap-style:square;mso-width-percent:0;mso-height-percent:0;mso-wrap-distance-left:9pt;mso-wrap-distance-top:0;mso-wrap-distance-right:9pt;mso-wrap-distance-bottom:0;mso-position-horizontal:absolute;mso-position-horizontal-relative:text;mso-position-vertical:absolute;mso-position-vertical-relative:text;mso-width-percent:0;mso-height-percent:0;mso-width-relative:page;mso-height-relative:page;v-text-anchor:top" o:gfxdata="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" filled="f" stroked="f">
               <v:textbox inset=".5mm,1.2mm,.5mm,.5mm">
                 <w:txbxContent>
                   <w:p>
@@ -2106,7 +2129,7 @@
                               <w:sz w:val="17"/>
                               <w:szCs w:val="17"/>
                             </w:rPr>
-                            <w:t>2</w:t>
+                            <w:t>1</w:t>
                           </w:r>
                           <w:r>
                             <w:rPr>
@@ -2172,7 +2195,7 @@
                               <w:sz w:val="17"/>
                               <w:szCs w:val="17"/>
                             </w:rPr>
-                            <w:t>2</w:t>
+                            <w:t>6</w:t>
                           </w:r>
                           <w:r>
                             <w:rPr>
@@ -2205,11 +2228,7 @@
         </mc:Choice>
         <mc:Fallback>
           <w:pict>
-            <v:shapetype w14:anchorId="0D7D8A2E" id="_x0000_t202" coordsize="21600,21600" o:spt="202" path="m,l,21600r21600,l21600,xe">
-              <v:stroke joinstyle="miter"/>
-              <v:path gradientshapeok="t" o:connecttype="rect"/>
-            </v:shapetype>
-            <v:shape id="Text Box 4" o:spid="_x0000_s1027" type="#_x0000_t202" style="position:absolute;margin-left:444.65pt;margin-top:8.35pt;width:70.9pt;height:15.9pt;z-index:251661312;visibility:visible;mso-wrap-style:square;mso-width-percent:0;mso-height-percent:0;mso-wrap-distance-left:9pt;mso-wrap-distance-top:0;mso-wrap-distance-right:9pt;mso-wrap-distance-bottom:0;mso-position-horizontal:absolute;mso-position-horizontal-relative:text;mso-position-vertical:absolute;mso-position-vertical-relative:text;mso-width-percent:0;mso-height-percent:0;mso-width-relative:page;mso-height-relative:page;v-text-anchor:middle" o:gfxdata="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" filled="f" stroked="f" strokeweight=".5pt">
+            <v:shape w14:anchorId="0D7D8A2E" id="Text Box 4" o:spid="_x0000_s1027" type="#_x0000_t202" style="position:absolute;margin-left:444.65pt;margin-top:8.35pt;width:70.9pt;height:15.9pt;z-index:251661312;visibility:visible;mso-wrap-style:square;mso-width-percent:0;mso-height-percent:0;mso-wrap-distance-left:9pt;mso-wrap-distance-top:0;mso-wrap-distance-right:9pt;mso-wrap-distance-bottom:0;mso-position-horizontal:absolute;mso-position-horizontal-relative:text;mso-position-vertical:absolute;mso-position-vertical-relative:text;mso-width-percent:0;mso-height-percent:0;mso-width-relative:page;mso-height-relative:page;v-text-anchor:middle" o:gfxdata="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" filled="f" stroked="f" strokeweight=".5pt">
               <v:textbox inset="0,0,0,0">
                 <w:txbxContent>
                   <w:p>
@@ -2270,7 +2289,7 @@
                         <w:sz w:val="17"/>
                         <w:szCs w:val="17"/>
                       </w:rPr>
-                      <w:t>2</w:t>
+                      <w:t>1</w:t>
                     </w:r>
                     <w:r>
                       <w:rPr>
@@ -2336,7 +2355,7 @@
                         <w:sz w:val="17"/>
                         <w:szCs w:val="17"/>
                       </w:rPr>
-                      <w:t>2</w:t>
+                      <w:t>6</w:t>
                     </w:r>
                     <w:r>
                       <w:rPr>
@@ -8294,7 +8313,7 @@
 </file>
 
 <file path=customXml/itemProps1.xml><?xml version="1.0" encoding="utf-8"?>
-<ds:datastoreItem xmlns:ds="http://schemas.openxmlformats.org/officeDocument/2006/customXml" ds:itemID="{3AA17028-7367-4B93-BE34-947CD06992A2}">
+<ds:datastoreItem xmlns:ds="http://schemas.openxmlformats.org/officeDocument/2006/customXml" ds:itemID="{E3B47A61-FC12-4F98-84B6-E1ABC1909249}">
   <ds:schemaRefs>
     <ds:schemaRef ds:uri="http://schemas.openxmlformats.org/officeDocument/2006/bibliography"/>
   </ds:schemaRefs>

</xml_diff>